<commit_message>
many names changing and midterm practice
</commit_message>
<xml_diff>
--- a/assets/R2019-practice-5-1m9vsub858.docx
+++ b/assets/R2019-practice-5-1m9vsub858.docx
@@ -491,6 +491,92 @@
           <w:ilvl w:val="0"/>
           <w:numId w:val="4"/>
         </w:numPr>
+        <w:ind w:left="990" w:right="-160" w:hanging="630"/>
+        <w:rPr>
+          <w:b/>
+        </w:rPr>
+      </w:pPr>
+      <w:r>
+        <w:rPr>
+          <w:b/>
+        </w:rPr>
+        <w:t>POSGRADO</w:t>
+      </w:r>
+      <w:r>
+        <w:rPr>
+          <w:b/>
+        </w:rPr>
+        <w:t xml:space="preserve"> –</w:t>
+      </w:r>
+      <w:r>
+        <w:rPr>
+          <w:b/>
+        </w:rPr>
+        <w:t xml:space="preserve"> </w:t>
+      </w:r>
+      <w:r>
+        <w:t xml:space="preserve">Aplicar </w:t>
+      </w:r>
+      <w:r>
+        <w:rPr>
+          <w:rFonts w:ascii="Lucida Grande" w:hAnsi="Lucida Grande" w:cs="Lucida Grande"/>
+        </w:rPr>
+        <w:t>mode</w:t>
+      </w:r>
+      <w:r>
+        <w:t xml:space="preserve">, </w:t>
+      </w:r>
+      <w:r>
+        <w:rPr>
+          <w:rFonts w:ascii="Lucida Grande" w:hAnsi="Lucida Grande" w:cs="Lucida Grande"/>
+        </w:rPr>
+        <w:t xml:space="preserve">typeof </w:t>
+      </w:r>
+      <w:r>
+        <w:t xml:space="preserve">y </w:t>
+      </w:r>
+      <w:r>
+        <w:rPr>
+          <w:rFonts w:ascii="Lucida Grande" w:hAnsi="Lucida Grande" w:cs="Lucida Grande"/>
+        </w:rPr>
+        <w:t xml:space="preserve">class </w:t>
+      </w:r>
+      <w:r>
+        <w:t xml:space="preserve">al dataset </w:t>
+      </w:r>
+      <w:r>
+        <w:rPr>
+          <w:i/>
+        </w:rPr>
+        <w:t xml:space="preserve">band_instruments </w:t>
+      </w:r>
+      <w:r>
+        <w:t xml:space="preserve">del paquete </w:t>
+      </w:r>
+      <w:r>
+        <w:rPr>
+          <w:i/>
+        </w:rPr>
+        <w:t>dplyr</w:t>
+      </w:r>
+      <w:r>
+        <w:t xml:space="preserve">. </w:t>
+      </w:r>
+      <w:r>
+        <w:t>Explicar las diferencias que se ven.</w:t>
+      </w:r>
+      <w:r>
+        <w:br/>
+      </w:r>
+    </w:p>
+    <w:p>
+      <w:pPr>
+        <w:pStyle w:val="ListParagraph"/>
+        <w:numPr>
+          <w:ilvl w:val="0"/>
+          <w:numId w:val="4"/>
+        </w:numPr>
+        <w:ind w:left="990" w:right="-430" w:hanging="630"/>
         <w:rPr>
           <w:rFonts w:hint="eastAsia"/>
           <w:b/>
@@ -506,70 +592,34 @@
         <w:rPr>
           <w:b/>
         </w:rPr>
-        <w:t xml:space="preserve"> –</w:t>
-      </w:r>
-      <w:r>
-        <w:rPr>
-          <w:b/>
-        </w:rPr>
+        <w:t xml:space="preserve"> – </w:t>
+      </w:r>
+      <w:r>
         <w:t xml:space="preserve"> </w:t>
       </w:r>
       <w:r>
-        <w:t xml:space="preserve">Aplicar </w:t>
-      </w:r>
-      <w:r>
-        <w:rPr>
-          <w:rFonts w:ascii="Lucida Grande" w:hAnsi="Lucida Grande" w:cs="Lucida Grande"/>
-        </w:rPr>
-        <w:t>mode</w:t>
-      </w:r>
-      <w:r>
-        <w:t xml:space="preserve">, </w:t>
-      </w:r>
-      <w:r>
-        <w:rPr>
-          <w:rFonts w:ascii="Lucida Grande" w:hAnsi="Lucida Grande" w:cs="Lucida Grande"/>
-        </w:rPr>
-        <w:t xml:space="preserve">typeof </w:t>
-      </w:r>
-      <w:r>
-        <w:t xml:space="preserve">y </w:t>
-      </w:r>
-      <w:r>
-        <w:rPr>
-          <w:rFonts w:ascii="Lucida Grande" w:hAnsi="Lucida Grande" w:cs="Lucida Grande"/>
-        </w:rPr>
-        <w:t xml:space="preserve">class </w:t>
-      </w:r>
-      <w:r>
-        <w:t xml:space="preserve">al dataset </w:t>
+        <w:t xml:space="preserve">Agregar </w:t>
+      </w:r>
+      <w:r>
+        <w:t xml:space="preserve">a ese </w:t>
       </w:r>
       <w:r>
         <w:rPr>
           <w:i/>
         </w:rPr>
-        <w:t xml:space="preserve">band_instruments </w:t>
-      </w:r>
-      <w:r>
-        <w:t xml:space="preserve">del paquete </w:t>
-      </w:r>
-      <w:r>
-        <w:rPr>
-          <w:i/>
-        </w:rPr>
-        <w:t>dplyr</w:t>
-      </w:r>
-      <w:r>
-        <w:t xml:space="preserve">. </w:t>
-      </w:r>
-      <w:r>
-        <w:t>Explicar las diferencias que se ven.</w:t>
+        <w:t>dataframe</w:t>
       </w:r>
       <w:r>
         <w:t xml:space="preserve"> </w:t>
       </w:r>
       <w:r>
-        <w:t xml:space="preserve">Agregar un atributo llamado </w:t>
+        <w:t xml:space="preserve">un </w:t>
+      </w:r>
+      <w:r>
+        <w:t xml:space="preserve">nuevo </w:t>
+      </w:r>
+      <w:r>
+        <w:t xml:space="preserve">atributo llamado </w:t>
       </w:r>
       <w:r>
         <w:rPr>
@@ -578,7 +628,10 @@
         <w:t>“</w:t>
       </w:r>
       <w:r>
-        <w:t>mi_</w:t>
+        <w:t>un</w:t>
+      </w:r>
+      <w:r>
+        <w:t>_</w:t>
       </w:r>
       <w:r>
         <w:t>atributo_</w:t>
@@ -593,27 +646,60 @@
         <w:t>”</w:t>
       </w:r>
       <w:r>
-        <w:t xml:space="preserve"> a ese </w:t>
-      </w:r>
-      <w:r>
-        <w:rPr>
-          <w:i/>
-        </w:rPr>
-        <w:t>dataframe</w:t>
-      </w:r>
-      <w:r>
-        <w:t xml:space="preserve"> y verificar que sucede con </w:t>
-      </w:r>
-      <w:r>
-        <w:t xml:space="preserve">los atributos </w:t>
+        <w:t xml:space="preserve">, con cualquier valor dentro, </w:t>
+      </w:r>
+      <w:r>
+        <w:t xml:space="preserve">y verificar esto borra los </w:t>
+      </w:r>
+      <w:r>
+        <w:t xml:space="preserve">atributos </w:t>
       </w:r>
       <w:r>
         <w:t>que había antes</w:t>
+      </w:r>
+      <w:r>
+        <w:t>.</w:t>
+      </w:r>
+      <w:r>
+        <w:t xml:space="preserve"> </w:t>
+      </w:r>
+      <w:r>
+        <w:t xml:space="preserve">Buscar como </w:t>
+      </w:r>
+      <w:r>
+        <w:t xml:space="preserve">agregar un nuevo </w:t>
+      </w:r>
+      <w:r>
+        <w:t xml:space="preserve">atributo, </w:t>
       </w:r>
       <w:bookmarkStart w:id="0" w:name="_GoBack"/>
       <w:bookmarkEnd w:id="0"/>
       <w:r>
-        <w:t>.</w:t>
+        <w:t xml:space="preserve">sin borrar los anteriores, </w:t>
+      </w:r>
+      <w:r>
+        <w:t xml:space="preserve">con el uso del operador </w:t>
+      </w:r>
+      <w:r>
+        <w:t xml:space="preserve">auxiliar </w:t>
+      </w:r>
+      <w:r>
+        <w:rPr>
+          <w:rFonts w:hint="eastAsia"/>
+        </w:rPr>
+        <w:t>‘</w:t>
+      </w:r>
+      <w:r>
+        <w:t>$</w:t>
+      </w:r>
+      <w:r>
+        <w:rPr>
+          <w:rFonts w:hint="eastAsia"/>
+        </w:rPr>
+        <w:t>’</w:t>
+      </w:r>
+      <w:r>
+        <w:t xml:space="preserve">. </w:t>
       </w:r>
     </w:p>
     <w:p>

</xml_diff>